<commit_message>
se agregaron fichas tecnicas
</commit_message>
<xml_diff>
--- a/INFO.docx
+++ b/INFO.docx
@@ -216,7 +216,15 @@
           <w:bCs/>
           <w:lang w:val="es-ES"/>
         </w:rPr>
-        <w:t xml:space="preserve">SENSORES DE TEMPRERATURA </w:t>
+        <w:t>TERMOCUPLAS</w:t>
+      </w:r>
+      <w:r>
+        <w:rPr>
+          <w:b/>
+          <w:bCs/>
+          <w:lang w:val="es-ES"/>
+        </w:rPr>
+        <w:t xml:space="preserve"> </w:t>
       </w:r>
     </w:p>
     <w:p>
@@ -229,13 +237,7 @@
         <w:rPr>
           <w:lang w:val="es-ES"/>
         </w:rPr>
-        <w:t xml:space="preserve">Son importante en todo proceso donde sea necesario </w:t>
-      </w:r>
-      <w:r>
-        <w:rPr>
-          <w:lang w:val="es-ES"/>
-        </w:rPr>
-        <w:t>el control de la temperatura, son los encargados de enviar la señal a los controladores.</w:t>
+        <w:t xml:space="preserve">Consiste en un par de conductores de metales o aleaciones distintas unidas en un extremo (junta de medición) en donde se produce fuerza electromotriz </w:t>
       </w:r>
     </w:p>
     <w:p>
@@ -259,70 +261,7 @@
           <w:bCs/>
           <w:lang w:val="es-ES"/>
         </w:rPr>
-        <w:t>TERMOCUPLAS</w:t>
-      </w:r>
-      <w:r>
-        <w:rPr>
-          <w:b/>
-          <w:bCs/>
-          <w:lang w:val="es-ES"/>
-        </w:rPr>
-        <w:t xml:space="preserve"> </w:t>
-      </w:r>
-      <w:r>
-        <w:rPr>
-          <w:b/>
-          <w:bCs/>
-          <w:highlight w:val="cyan"/>
-          <w:lang w:val="es-ES"/>
-        </w:rPr>
-        <w:t>(muy largo)</w:t>
-      </w:r>
-    </w:p>
-    <w:p>
-      <w:pPr>
-        <w:rPr>
-          <w:highlight w:val="cyan"/>
-          <w:lang w:val="es-ES"/>
-        </w:rPr>
-      </w:pPr>
-      <w:r>
-        <w:rPr>
-          <w:highlight w:val="cyan"/>
-          <w:lang w:val="es-ES"/>
-        </w:rPr>
-        <w:t>Consiste en un par de conductores de metales o aleaciones distintas unidas en un extremo (junta de medición) en donde se produce fuerza electromotriz en función de la diferencia de temperatura entre este y el otro extremo (junta de referencia).</w:t>
-      </w:r>
-    </w:p>
-    <w:p>
-      <w:pPr>
-        <w:rPr>
-          <w:highlight w:val="cyan"/>
-          <w:lang w:val="es-ES"/>
-        </w:rPr>
-      </w:pPr>
-      <w:r>
-        <w:rPr>
-          <w:highlight w:val="cyan"/>
-          <w:lang w:val="es-ES"/>
-        </w:rPr>
-        <w:t xml:space="preserve">Se proveen en </w:t>
-      </w:r>
-      <w:proofErr w:type="gramStart"/>
-      <w:r>
-        <w:rPr>
-          <w:highlight w:val="cyan"/>
-          <w:lang w:val="es-ES"/>
-        </w:rPr>
-        <w:t>distinto tipos</w:t>
-      </w:r>
-      <w:proofErr w:type="gramEnd"/>
-      <w:r>
-        <w:rPr>
-          <w:highlight w:val="cyan"/>
-          <w:lang w:val="es-ES"/>
-        </w:rPr>
-        <w:t xml:space="preserve"> de blindajes y encapsulados, de acuerdo con el medio donde serán alojadas: hornos, crisoles de fundición, moldes de inyección de plásticos, atmosferas oxidantes, inmersión, vapores, etc. Se ajusta el diseño en cuanto a terminación, en función del trabajo, posición o fijación de estas. </w:t>
+        <w:t>TERMORESISTENCIAS</w:t>
       </w:r>
     </w:p>
     <w:p>
@@ -333,162 +272,6 @@
       </w:pPr>
       <w:r>
         <w:rPr>
-          <w:b/>
-          <w:bCs/>
-          <w:highlight w:val="cyan"/>
-          <w:lang w:val="es-ES"/>
-        </w:rPr>
-        <w:t>Tipo</w:t>
-      </w:r>
-      <w:r>
-        <w:rPr>
-          <w:highlight w:val="cyan"/>
-          <w:lang w:val="es-ES"/>
-        </w:rPr>
-        <w:t xml:space="preserve">: Sistema roscado, con vaina, Bayoneta Hembra, Bayoneta Macho, Vaina con </w:t>
-      </w:r>
-      <w:proofErr w:type="spellStart"/>
-      <w:r>
-        <w:rPr>
-          <w:highlight w:val="cyan"/>
-          <w:lang w:val="es-ES"/>
-        </w:rPr>
-        <w:t>Niple</w:t>
-      </w:r>
-      <w:proofErr w:type="spellEnd"/>
-      <w:r>
-        <w:rPr>
-          <w:highlight w:val="cyan"/>
-          <w:lang w:val="es-ES"/>
-        </w:rPr>
-        <w:t xml:space="preserve"> Roscado, con Cabezal </w:t>
-      </w:r>
-      <w:proofErr w:type="spellStart"/>
-      <w:proofErr w:type="gramStart"/>
-      <w:r>
-        <w:rPr>
-          <w:highlight w:val="cyan"/>
-          <w:lang w:val="es-ES"/>
-        </w:rPr>
-        <w:t>Din</w:t>
-      </w:r>
-      <w:proofErr w:type="spellEnd"/>
-      <w:r>
-        <w:rPr>
-          <w:highlight w:val="cyan"/>
-          <w:lang w:val="es-ES"/>
-        </w:rPr>
-        <w:t xml:space="preserve">  y</w:t>
-      </w:r>
-      <w:proofErr w:type="gramEnd"/>
-      <w:r>
-        <w:rPr>
-          <w:highlight w:val="cyan"/>
-          <w:lang w:val="es-ES"/>
-        </w:rPr>
-        <w:t xml:space="preserve"> rosca a proceso.</w:t>
-      </w:r>
-    </w:p>
-    <w:p>
-      <w:pPr>
-        <w:rPr>
-          <w:lang w:val="es-ES"/>
-        </w:rPr>
-      </w:pPr>
-    </w:p>
-    <w:p>
-      <w:pPr>
-        <w:rPr>
-          <w:b/>
-          <w:bCs/>
-          <w:lang w:val="es-ES"/>
-        </w:rPr>
-      </w:pPr>
-      <w:r>
-        <w:rPr>
-          <w:b/>
-          <w:bCs/>
-          <w:lang w:val="es-ES"/>
-        </w:rPr>
-        <w:t>TERMORESISTENCIAS:</w:t>
-      </w:r>
-      <w:r>
-        <w:rPr>
-          <w:b/>
-          <w:bCs/>
-          <w:lang w:val="es-ES"/>
-        </w:rPr>
-        <w:t xml:space="preserve"> </w:t>
-      </w:r>
-      <w:r>
-        <w:rPr>
-          <w:b/>
-          <w:bCs/>
-          <w:highlight w:val="cyan"/>
-          <w:lang w:val="es-ES"/>
-        </w:rPr>
-        <w:t xml:space="preserve">(muy largo, puse lo que </w:t>
-      </w:r>
-      <w:proofErr w:type="spellStart"/>
-      <w:r>
-        <w:rPr>
-          <w:b/>
-          <w:bCs/>
-          <w:highlight w:val="cyan"/>
-          <w:lang w:val="es-ES"/>
-        </w:rPr>
-        <w:t>esta</w:t>
-      </w:r>
-      <w:proofErr w:type="spellEnd"/>
-      <w:r>
-        <w:rPr>
-          <w:b/>
-          <w:bCs/>
-          <w:highlight w:val="cyan"/>
-          <w:lang w:val="es-ES"/>
-        </w:rPr>
-        <w:t xml:space="preserve"> en celeste)</w:t>
-      </w:r>
-    </w:p>
-    <w:p>
-      <w:pPr>
-        <w:rPr>
-          <w:highlight w:val="magenta"/>
-          <w:lang w:val="es-ES"/>
-        </w:rPr>
-      </w:pPr>
-      <w:r>
-        <w:rPr>
-          <w:highlight w:val="magenta"/>
-          <w:lang w:val="es-ES"/>
-        </w:rPr>
-        <w:t xml:space="preserve">Son arrollamiento de platino níquel, níquel-hierro o cobre y tungsteno sobre materiales aislante y luego </w:t>
-      </w:r>
-      <w:r>
-        <w:rPr>
-          <w:highlight w:val="magenta"/>
-          <w:u w:val="single"/>
-          <w:lang w:val="es-ES"/>
-        </w:rPr>
-        <w:t>encapsulado</w:t>
-      </w:r>
-      <w:r>
-        <w:rPr>
-          <w:highlight w:val="magenta"/>
-          <w:lang w:val="es-ES"/>
-        </w:rPr>
-        <w:t>.</w:t>
-      </w:r>
-    </w:p>
-    <w:p>
-      <w:pPr>
-        <w:rPr>
-          <w:lang w:val="es-ES"/>
-        </w:rPr>
-      </w:pPr>
-      <w:r>
-        <w:rPr>
-          <w:highlight w:val="cyan"/>
           <w:lang w:val="es-ES"/>
         </w:rPr>
         <w:t xml:space="preserve">El principio de funcionamiento es la variación de resistencia en función de la temperatura. El diseño exterior es casi idéntico al de las </w:t>
@@ -496,7 +279,6 @@
       <w:proofErr w:type="spellStart"/>
       <w:r>
         <w:rPr>
-          <w:highlight w:val="cyan"/>
           <w:lang w:val="es-ES"/>
         </w:rPr>
         <w:t>termocuplas</w:t>
@@ -504,7 +286,6 @@
       <w:proofErr w:type="spellEnd"/>
       <w:r>
         <w:rPr>
-          <w:highlight w:val="cyan"/>
           <w:lang w:val="es-ES"/>
         </w:rPr>
         <w:t>.</w:t>
@@ -547,7 +328,6 @@
           <w:highlight w:val="green"/>
           <w:lang w:val="es-ES"/>
         </w:rPr>
-        <w:lastRenderedPageBreak/>
         <w:t>FICHAS TECNICAS:</w:t>
       </w:r>
     </w:p>
@@ -662,96 +442,34 @@
     <w:p>
       <w:pPr>
         <w:rPr>
+          <w:u w:val="single"/>
           <w:lang w:val="es-ES"/>
         </w:rPr>
       </w:pPr>
       <w:r>
         <w:rPr>
           <w:b/>
+          <w:u w:val="single"/>
           <w:lang w:val="es-ES"/>
         </w:rPr>
-        <w:t>TERMOCUPLA Y TERMORESISTENCIAS</w:t>
+        <w:t>TERMOCUPLA</w:t>
+      </w:r>
+      <w:bookmarkStart w:id="1" w:name="_GoBack"/>
+      <w:bookmarkEnd w:id="1"/>
+      <w:r>
+        <w:rPr>
+          <w:b/>
+          <w:u w:val="single"/>
+          <w:lang w:val="es-ES"/>
+        </w:rPr>
+        <w:t xml:space="preserve"> Y TERMORESISTENCIAS</w:t>
       </w:r>
       <w:r>
         <w:rPr>
+          <w:u w:val="single"/>
           <w:lang w:val="es-ES"/>
         </w:rPr>
         <w:t xml:space="preserve"> </w:t>
-      </w:r>
-      <w:r>
-        <w:rPr>
-          <w:highlight w:val="cyan"/>
-          <w:lang w:val="es-ES"/>
-        </w:rPr>
-        <w:t>(separar</w:t>
-      </w:r>
-      <w:r>
-        <w:rPr>
-          <w:highlight w:val="cyan"/>
-          <w:lang w:val="es-ES"/>
-        </w:rPr>
-        <w:t xml:space="preserve"> descripciones</w:t>
-      </w:r>
-      <w:r>
-        <w:rPr>
-          <w:highlight w:val="cyan"/>
-          <w:lang w:val="es-ES"/>
-        </w:rPr>
-        <w:t>)</w:t>
-      </w:r>
-    </w:p>
-    <w:p>
-      <w:pPr>
-        <w:rPr>
-          <w:sz w:val="40"/>
-          <w:szCs w:val="40"/>
-          <w:lang w:val="es-ES"/>
-        </w:rPr>
-      </w:pPr>
-      <w:r>
-        <w:rPr>
-          <w:sz w:val="40"/>
-          <w:szCs w:val="40"/>
-          <w:lang w:val="es-ES"/>
-        </w:rPr>
-        <w:t>IMAGEN</w:t>
-      </w:r>
-      <w:r>
-        <w:rPr>
-          <w:sz w:val="40"/>
-          <w:szCs w:val="40"/>
-          <w:lang w:val="es-ES"/>
-        </w:rPr>
-        <w:t xml:space="preserve"> PRODUCTO</w:t>
-      </w:r>
-      <w:r>
-        <w:rPr>
-          <w:sz w:val="40"/>
-          <w:szCs w:val="40"/>
-          <w:lang w:val="es-ES"/>
-        </w:rPr>
-        <w:t xml:space="preserve"> </w:t>
-      </w:r>
-      <w:r>
-        <w:rPr>
-          <w:highlight w:val="cyan"/>
-          <w:lang w:val="es-ES"/>
-        </w:rPr>
-        <w:t>(</w:t>
-      </w:r>
-      <w:r>
-        <w:rPr>
-          <w:highlight w:val="cyan"/>
-          <w:lang w:val="es-ES"/>
-        </w:rPr>
-        <w:t>no entendí la imagen</w:t>
-      </w:r>
-      <w:r>
-        <w:rPr>
-          <w:highlight w:val="cyan"/>
-          <w:lang w:val="es-ES"/>
-        </w:rPr>
-        <w:t>)</w:t>
       </w:r>
     </w:p>
     <w:bookmarkEnd w:id="0"/>
@@ -760,6 +478,7 @@
         <w:rPr>
           <w:b/>
           <w:bCs/>
+          <w:u w:val="single"/>
           <w:lang w:val="es-ES"/>
         </w:rPr>
       </w:pPr>
@@ -767,6 +486,7 @@
         <w:rPr>
           <w:b/>
           <w:bCs/>
+          <w:u w:val="single"/>
           <w:lang w:val="es-ES"/>
         </w:rPr>
         <w:t>DESCRIPCION</w:t>
@@ -775,6 +495,7 @@
         <w:rPr>
           <w:b/>
           <w:bCs/>
+          <w:u w:val="single"/>
           <w:lang w:val="es-ES"/>
         </w:rPr>
         <w:t xml:space="preserve"> </w:t>
@@ -802,33 +523,34 @@
       <w:tblGrid>
         <w:gridCol w:w="1878"/>
         <w:gridCol w:w="1861"/>
-        <w:gridCol w:w="1612"/>
-        <w:gridCol w:w="1589"/>
-        <w:gridCol w:w="1554"/>
+        <w:gridCol w:w="1609"/>
+        <w:gridCol w:w="1597"/>
+        <w:gridCol w:w="1549"/>
       </w:tblGrid>
       <w:tr>
         <w:tc>
           <w:tcPr>
-            <w:tcW w:w="1698" w:type="dxa"/>
-          </w:tcPr>
-          <w:p>
-            <w:pPr>
-              <w:jc w:val="center"/>
-              <w:rPr>
-                <w:lang w:val="es-ES"/>
-              </w:rPr>
-            </w:pPr>
-            <w:r>
-              <w:rPr>
-                <w:lang w:val="es-ES"/>
-              </w:rPr>
+            <w:tcW w:w="1878" w:type="dxa"/>
+          </w:tcPr>
+          <w:p>
+            <w:pPr>
+              <w:jc w:val="center"/>
+              <w:rPr>
+                <w:lang w:val="es-ES"/>
+              </w:rPr>
+            </w:pPr>
+            <w:r>
+              <w:rPr>
+                <w:lang w:val="es-ES"/>
+              </w:rPr>
+              <w:lastRenderedPageBreak/>
               <w:t>CLASE</w:t>
             </w:r>
           </w:p>
         </w:tc>
         <w:tc>
           <w:tcPr>
-            <w:tcW w:w="1699" w:type="dxa"/>
+            <w:tcW w:w="1861" w:type="dxa"/>
           </w:tcPr>
           <w:p>
             <w:pPr>
@@ -846,7 +568,7 @@
         </w:tc>
         <w:tc>
           <w:tcPr>
-            <w:tcW w:w="1699" w:type="dxa"/>
+            <w:tcW w:w="1609" w:type="dxa"/>
           </w:tcPr>
           <w:p>
             <w:pPr>
@@ -865,7 +587,7 @@
         </w:tc>
         <w:tc>
           <w:tcPr>
-            <w:tcW w:w="1699" w:type="dxa"/>
+            <w:tcW w:w="1597" w:type="dxa"/>
           </w:tcPr>
           <w:p>
             <w:pPr>
@@ -879,11 +601,24 @@
               </w:rPr>
               <w:t>RANGO</w:t>
             </w:r>
-          </w:p>
-        </w:tc>
-        <w:tc>
-          <w:tcPr>
-            <w:tcW w:w="1699" w:type="dxa"/>
+            <w:r>
+              <w:rPr>
+                <w:lang w:val="es-ES"/>
+              </w:rPr>
+              <w:t xml:space="preserve"> </w:t>
+            </w:r>
+            <w:r>
+              <w:rPr>
+                <w:highlight w:val="yellow"/>
+                <w:lang w:val="es-ES"/>
+              </w:rPr>
+              <w:t>GRADOS</w:t>
+            </w:r>
+          </w:p>
+        </w:tc>
+        <w:tc>
+          <w:tcPr>
+            <w:tcW w:w="1549" w:type="dxa"/>
           </w:tcPr>
           <w:p>
             <w:pPr>
@@ -903,7 +638,7 @@
       <w:tr>
         <w:tc>
           <w:tcPr>
-            <w:tcW w:w="1698" w:type="dxa"/>
+            <w:tcW w:w="1878" w:type="dxa"/>
           </w:tcPr>
           <w:p>
             <w:pPr>
@@ -925,7 +660,7 @@
         </w:tc>
         <w:tc>
           <w:tcPr>
-            <w:tcW w:w="1699" w:type="dxa"/>
+            <w:tcW w:w="1861" w:type="dxa"/>
           </w:tcPr>
           <w:p>
             <w:pPr>
@@ -955,7 +690,7 @@
         </w:tc>
         <w:tc>
           <w:tcPr>
-            <w:tcW w:w="1699" w:type="dxa"/>
+            <w:tcW w:w="1609" w:type="dxa"/>
           </w:tcPr>
           <w:p>
             <w:pPr>
@@ -981,7 +716,7 @@
         </w:tc>
         <w:tc>
           <w:tcPr>
-            <w:tcW w:w="1699" w:type="dxa"/>
+            <w:tcW w:w="1597" w:type="dxa"/>
           </w:tcPr>
           <w:p>
             <w:pPr>
@@ -999,7 +734,7 @@
         </w:tc>
         <w:tc>
           <w:tcPr>
-            <w:tcW w:w="1699" w:type="dxa"/>
+            <w:tcW w:w="1549" w:type="dxa"/>
           </w:tcPr>
           <w:p>
             <w:pPr>
@@ -1019,19 +754,19 @@
       <w:tr>
         <w:tc>
           <w:tcPr>
-            <w:tcW w:w="1698" w:type="dxa"/>
-          </w:tcPr>
-          <w:p>
-            <w:pPr>
-              <w:rPr>
-                <w:lang w:val="es-ES"/>
-              </w:rPr>
-            </w:pPr>
-          </w:p>
-        </w:tc>
-        <w:tc>
-          <w:tcPr>
-            <w:tcW w:w="1699" w:type="dxa"/>
+            <w:tcW w:w="1878" w:type="dxa"/>
+          </w:tcPr>
+          <w:p>
+            <w:pPr>
+              <w:rPr>
+                <w:lang w:val="es-ES"/>
+              </w:rPr>
+            </w:pPr>
+          </w:p>
+        </w:tc>
+        <w:tc>
+          <w:tcPr>
+            <w:tcW w:w="1861" w:type="dxa"/>
           </w:tcPr>
           <w:p>
             <w:pPr>
@@ -1049,7 +784,7 @@
         </w:tc>
         <w:tc>
           <w:tcPr>
-            <w:tcW w:w="1699" w:type="dxa"/>
+            <w:tcW w:w="1609" w:type="dxa"/>
           </w:tcPr>
           <w:p>
             <w:pPr>
@@ -1081,7 +816,7 @@
         </w:tc>
         <w:tc>
           <w:tcPr>
-            <w:tcW w:w="1699" w:type="dxa"/>
+            <w:tcW w:w="1597" w:type="dxa"/>
           </w:tcPr>
           <w:p>
             <w:pPr>
@@ -1099,7 +834,7 @@
         </w:tc>
         <w:tc>
           <w:tcPr>
-            <w:tcW w:w="1699" w:type="dxa"/>
+            <w:tcW w:w="1549" w:type="dxa"/>
           </w:tcPr>
           <w:p>
             <w:pPr>
@@ -1119,19 +854,19 @@
       <w:tr>
         <w:tc>
           <w:tcPr>
-            <w:tcW w:w="1698" w:type="dxa"/>
-          </w:tcPr>
-          <w:p>
-            <w:pPr>
-              <w:rPr>
-                <w:lang w:val="es-ES"/>
-              </w:rPr>
-            </w:pPr>
-          </w:p>
-        </w:tc>
-        <w:tc>
-          <w:tcPr>
-            <w:tcW w:w="1699" w:type="dxa"/>
+            <w:tcW w:w="1878" w:type="dxa"/>
+          </w:tcPr>
+          <w:p>
+            <w:pPr>
+              <w:rPr>
+                <w:lang w:val="es-ES"/>
+              </w:rPr>
+            </w:pPr>
+          </w:p>
+        </w:tc>
+        <w:tc>
+          <w:tcPr>
+            <w:tcW w:w="1861" w:type="dxa"/>
           </w:tcPr>
           <w:p>
             <w:pPr>
@@ -1149,7 +884,7 @@
         </w:tc>
         <w:tc>
           <w:tcPr>
-            <w:tcW w:w="1699" w:type="dxa"/>
+            <w:tcW w:w="1609" w:type="dxa"/>
           </w:tcPr>
           <w:p>
             <w:pPr>
@@ -1181,7 +916,7 @@
         </w:tc>
         <w:tc>
           <w:tcPr>
-            <w:tcW w:w="1699" w:type="dxa"/>
+            <w:tcW w:w="1597" w:type="dxa"/>
           </w:tcPr>
           <w:p>
             <w:pPr>
@@ -1199,7 +934,7 @@
         </w:tc>
         <w:tc>
           <w:tcPr>
-            <w:tcW w:w="1699" w:type="dxa"/>
+            <w:tcW w:w="1549" w:type="dxa"/>
           </w:tcPr>
           <w:p>
             <w:pPr>
@@ -1219,19 +954,19 @@
       <w:tr>
         <w:tc>
           <w:tcPr>
-            <w:tcW w:w="1698" w:type="dxa"/>
-          </w:tcPr>
-          <w:p>
-            <w:pPr>
-              <w:rPr>
-                <w:lang w:val="es-ES"/>
-              </w:rPr>
-            </w:pPr>
-          </w:p>
-        </w:tc>
-        <w:tc>
-          <w:tcPr>
-            <w:tcW w:w="1699" w:type="dxa"/>
+            <w:tcW w:w="1878" w:type="dxa"/>
+          </w:tcPr>
+          <w:p>
+            <w:pPr>
+              <w:rPr>
+                <w:lang w:val="es-ES"/>
+              </w:rPr>
+            </w:pPr>
+          </w:p>
+        </w:tc>
+        <w:tc>
+          <w:tcPr>
+            <w:tcW w:w="1861" w:type="dxa"/>
           </w:tcPr>
           <w:p>
             <w:pPr>
@@ -1281,7 +1016,7 @@
         </w:tc>
         <w:tc>
           <w:tcPr>
-            <w:tcW w:w="1699" w:type="dxa"/>
+            <w:tcW w:w="1609" w:type="dxa"/>
           </w:tcPr>
           <w:p>
             <w:pPr>
@@ -1307,7 +1042,7 @@
         </w:tc>
         <w:tc>
           <w:tcPr>
-            <w:tcW w:w="1699" w:type="dxa"/>
+            <w:tcW w:w="1597" w:type="dxa"/>
           </w:tcPr>
           <w:p>
             <w:pPr>
@@ -1325,7 +1060,7 @@
         </w:tc>
         <w:tc>
           <w:tcPr>
-            <w:tcW w:w="1699" w:type="dxa"/>
+            <w:tcW w:w="1549" w:type="dxa"/>
           </w:tcPr>
           <w:p>
             <w:pPr>
@@ -1345,19 +1080,19 @@
       <w:tr>
         <w:tc>
           <w:tcPr>
-            <w:tcW w:w="1698" w:type="dxa"/>
-          </w:tcPr>
-          <w:p>
-            <w:pPr>
-              <w:rPr>
-                <w:lang w:val="es-ES"/>
-              </w:rPr>
-            </w:pPr>
-          </w:p>
-        </w:tc>
-        <w:tc>
-          <w:tcPr>
-            <w:tcW w:w="1699" w:type="dxa"/>
+            <w:tcW w:w="1878" w:type="dxa"/>
+          </w:tcPr>
+          <w:p>
+            <w:pPr>
+              <w:rPr>
+                <w:lang w:val="es-ES"/>
+              </w:rPr>
+            </w:pPr>
+          </w:p>
+        </w:tc>
+        <w:tc>
+          <w:tcPr>
+            <w:tcW w:w="1861" w:type="dxa"/>
           </w:tcPr>
           <w:p>
             <w:pPr>
@@ -1375,7 +1110,7 @@
         </w:tc>
         <w:tc>
           <w:tcPr>
-            <w:tcW w:w="1699" w:type="dxa"/>
+            <w:tcW w:w="1609" w:type="dxa"/>
           </w:tcPr>
           <w:p>
             <w:pPr>
@@ -1407,7 +1142,7 @@
         </w:tc>
         <w:tc>
           <w:tcPr>
-            <w:tcW w:w="1699" w:type="dxa"/>
+            <w:tcW w:w="1597" w:type="dxa"/>
           </w:tcPr>
           <w:p>
             <w:pPr>
@@ -1450,7 +1185,7 @@
         </w:tc>
         <w:tc>
           <w:tcPr>
-            <w:tcW w:w="1699" w:type="dxa"/>
+            <w:tcW w:w="1549" w:type="dxa"/>
           </w:tcPr>
           <w:p>
             <w:pPr>
@@ -1470,19 +1205,19 @@
       <w:tr>
         <w:tc>
           <w:tcPr>
-            <w:tcW w:w="1698" w:type="dxa"/>
-          </w:tcPr>
-          <w:p>
-            <w:pPr>
-              <w:rPr>
-                <w:lang w:val="es-ES"/>
-              </w:rPr>
-            </w:pPr>
-          </w:p>
-        </w:tc>
-        <w:tc>
-          <w:tcPr>
-            <w:tcW w:w="1699" w:type="dxa"/>
+            <w:tcW w:w="1878" w:type="dxa"/>
+          </w:tcPr>
+          <w:p>
+            <w:pPr>
+              <w:rPr>
+                <w:lang w:val="es-ES"/>
+              </w:rPr>
+            </w:pPr>
+          </w:p>
+        </w:tc>
+        <w:tc>
+          <w:tcPr>
+            <w:tcW w:w="1861" w:type="dxa"/>
           </w:tcPr>
           <w:p>
             <w:pPr>
@@ -1500,7 +1235,7 @@
         </w:tc>
         <w:tc>
           <w:tcPr>
-            <w:tcW w:w="1699" w:type="dxa"/>
+            <w:tcW w:w="1609" w:type="dxa"/>
           </w:tcPr>
           <w:p>
             <w:pPr>
@@ -1526,7 +1261,7 @@
         </w:tc>
         <w:tc>
           <w:tcPr>
-            <w:tcW w:w="1699" w:type="dxa"/>
+            <w:tcW w:w="1597" w:type="dxa"/>
           </w:tcPr>
           <w:p>
             <w:pPr>
@@ -1544,7 +1279,7 @@
         </w:tc>
         <w:tc>
           <w:tcPr>
-            <w:tcW w:w="1699" w:type="dxa"/>
+            <w:tcW w:w="1549" w:type="dxa"/>
           </w:tcPr>
           <w:p>
             <w:pPr>
@@ -1558,92 +1293,243 @@
       <w:tr>
         <w:tc>
           <w:tcPr>
-            <w:tcW w:w="1698" w:type="dxa"/>
-          </w:tcPr>
-          <w:p>
-            <w:pPr>
+            <w:tcW w:w="1878" w:type="dxa"/>
+          </w:tcPr>
+          <w:p>
+            <w:pPr>
+              <w:rPr>
+                <w:lang w:val="es-ES"/>
+              </w:rPr>
+            </w:pPr>
+            <w:proofErr w:type="spellStart"/>
+            <w:r>
               <w:rPr>
                 <w:b/>
                 <w:bCs/>
                 <w:lang w:val="es-ES"/>
               </w:rPr>
-            </w:pPr>
-            <w:proofErr w:type="spellStart"/>
-            <w:r>
+              <w:t>Termoresistencias</w:t>
+            </w:r>
+            <w:proofErr w:type="spellEnd"/>
+          </w:p>
+        </w:tc>
+        <w:tc>
+          <w:tcPr>
+            <w:tcW w:w="1861" w:type="dxa"/>
+          </w:tcPr>
+          <w:p>
+            <w:pPr>
+              <w:rPr>
+                <w:lang w:val="es-ES"/>
+              </w:rPr>
+            </w:pPr>
+            <w:r>
+              <w:rPr>
+                <w:lang w:val="es-ES"/>
+              </w:rPr>
+              <w:t>PT 100 Ohm</w:t>
+            </w:r>
+          </w:p>
+        </w:tc>
+        <w:tc>
+          <w:tcPr>
+            <w:tcW w:w="1609" w:type="dxa"/>
+          </w:tcPr>
+          <w:p>
+            <w:pPr>
+              <w:rPr>
+                <w:lang w:val="es-ES"/>
+              </w:rPr>
+            </w:pPr>
+            <w:r>
+              <w:rPr>
+                <w:lang w:val="es-ES"/>
+              </w:rPr>
+              <w:t>P t 100</w:t>
+            </w:r>
+          </w:p>
+        </w:tc>
+        <w:tc>
+          <w:tcPr>
+            <w:tcW w:w="1597" w:type="dxa"/>
+          </w:tcPr>
+          <w:p>
+            <w:pPr>
+              <w:rPr>
+                <w:lang w:val="es-ES"/>
+              </w:rPr>
+            </w:pPr>
+          </w:p>
+        </w:tc>
+        <w:tc>
+          <w:tcPr>
+            <w:tcW w:w="1549" w:type="dxa"/>
+          </w:tcPr>
+          <w:p>
+            <w:pPr>
+              <w:rPr>
+                <w:lang w:val="es-ES"/>
+              </w:rPr>
+            </w:pPr>
+            <w:r>
+              <w:rPr>
+                <w:lang w:val="es-ES"/>
+              </w:rPr>
+              <w:t>-250 - 850</w:t>
+            </w:r>
+          </w:p>
+        </w:tc>
+      </w:tr>
+      <w:tr>
+        <w:tc>
+          <w:tcPr>
+            <w:tcW w:w="1878" w:type="dxa"/>
+          </w:tcPr>
+          <w:p>
+            <w:pPr>
               <w:rPr>
                 <w:b/>
                 <w:bCs/>
                 <w:lang w:val="es-ES"/>
               </w:rPr>
-              <w:t>Termoresistencias</w:t>
-            </w:r>
-            <w:proofErr w:type="spellEnd"/>
-          </w:p>
-        </w:tc>
-        <w:tc>
-          <w:tcPr>
-            <w:tcW w:w="1699" w:type="dxa"/>
-          </w:tcPr>
-          <w:p>
-            <w:pPr>
-              <w:rPr>
-                <w:lang w:val="es-ES"/>
-              </w:rPr>
-            </w:pPr>
-            <w:r>
-              <w:rPr>
-                <w:lang w:val="es-ES"/>
-              </w:rPr>
-              <w:t>PT 100 Ohm</w:t>
-            </w:r>
-          </w:p>
-        </w:tc>
-        <w:tc>
-          <w:tcPr>
-            <w:tcW w:w="1699" w:type="dxa"/>
-          </w:tcPr>
-          <w:p>
-            <w:pPr>
-              <w:rPr>
-                <w:lang w:val="es-ES"/>
-              </w:rPr>
-            </w:pPr>
-            <w:r>
-              <w:rPr>
-                <w:lang w:val="es-ES"/>
-              </w:rPr>
-              <w:t>P t 100</w:t>
-            </w:r>
-          </w:p>
-        </w:tc>
-        <w:tc>
-          <w:tcPr>
-            <w:tcW w:w="1699" w:type="dxa"/>
-          </w:tcPr>
-          <w:p>
-            <w:pPr>
-              <w:rPr>
-                <w:lang w:val="es-ES"/>
-              </w:rPr>
-            </w:pPr>
-          </w:p>
-        </w:tc>
-        <w:tc>
-          <w:tcPr>
-            <w:tcW w:w="1699" w:type="dxa"/>
-          </w:tcPr>
-          <w:p>
-            <w:pPr>
-              <w:rPr>
-                <w:lang w:val="es-ES"/>
-              </w:rPr>
-            </w:pPr>
-            <w:r>
-              <w:rPr>
-                <w:lang w:val="es-ES"/>
-              </w:rPr>
-              <w:t>-250 - 850</w:t>
-            </w:r>
+            </w:pPr>
+          </w:p>
+        </w:tc>
+        <w:tc>
+          <w:tcPr>
+            <w:tcW w:w="1861" w:type="dxa"/>
+          </w:tcPr>
+          <w:p>
+            <w:pPr>
+              <w:rPr>
+                <w:lang w:val="es-ES"/>
+              </w:rPr>
+            </w:pPr>
+            <w:r>
+              <w:rPr>
+                <w:lang w:val="es-ES"/>
+              </w:rPr>
+              <w:t>PT 500 Ohm</w:t>
+            </w:r>
+          </w:p>
+        </w:tc>
+        <w:tc>
+          <w:tcPr>
+            <w:tcW w:w="1609" w:type="dxa"/>
+          </w:tcPr>
+          <w:p>
+            <w:pPr>
+              <w:rPr>
+                <w:lang w:val="es-ES"/>
+              </w:rPr>
+            </w:pPr>
+            <w:r>
+              <w:rPr>
+                <w:lang w:val="es-ES"/>
+              </w:rPr>
+              <w:t>P t 500</w:t>
+            </w:r>
+          </w:p>
+        </w:tc>
+        <w:tc>
+          <w:tcPr>
+            <w:tcW w:w="1597" w:type="dxa"/>
+          </w:tcPr>
+          <w:p>
+            <w:pPr>
+              <w:rPr>
+                <w:u w:val="single"/>
+                <w:lang w:val="es-ES"/>
+              </w:rPr>
+            </w:pPr>
+          </w:p>
+        </w:tc>
+        <w:tc>
+          <w:tcPr>
+            <w:tcW w:w="1549" w:type="dxa"/>
+          </w:tcPr>
+          <w:p>
+            <w:pPr>
+              <w:rPr>
+                <w:lang w:val="es-ES"/>
+              </w:rPr>
+            </w:pPr>
+          </w:p>
+        </w:tc>
+      </w:tr>
+      <w:tr>
+        <w:tc>
+          <w:tcPr>
+            <w:tcW w:w="1878" w:type="dxa"/>
+          </w:tcPr>
+          <w:p>
+            <w:pPr>
+              <w:rPr>
+                <w:b/>
+                <w:bCs/>
+                <w:lang w:val="es-ES"/>
+              </w:rPr>
+            </w:pPr>
+          </w:p>
+        </w:tc>
+        <w:tc>
+          <w:tcPr>
+            <w:tcW w:w="1861" w:type="dxa"/>
+          </w:tcPr>
+          <w:p>
+            <w:pPr>
+              <w:rPr>
+                <w:lang w:val="es-ES"/>
+              </w:rPr>
+            </w:pPr>
+            <w:r>
+              <w:rPr>
+                <w:lang w:val="es-ES"/>
+              </w:rPr>
+              <w:t>PT 1000 Ohm</w:t>
+            </w:r>
+          </w:p>
+        </w:tc>
+        <w:tc>
+          <w:tcPr>
+            <w:tcW w:w="1609" w:type="dxa"/>
+          </w:tcPr>
+          <w:p>
+            <w:pPr>
+              <w:rPr>
+                <w:lang w:val="es-ES"/>
+              </w:rPr>
+            </w:pPr>
+            <w:r>
+              <w:rPr>
+                <w:lang w:val="es-ES"/>
+              </w:rPr>
+              <w:t>P t 1000</w:t>
+            </w:r>
+          </w:p>
+        </w:tc>
+        <w:tc>
+          <w:tcPr>
+            <w:tcW w:w="1597" w:type="dxa"/>
+          </w:tcPr>
+          <w:p>
+            <w:pPr>
+              <w:rPr>
+                <w:lang w:val="es-ES"/>
+              </w:rPr>
+            </w:pPr>
+          </w:p>
+        </w:tc>
+        <w:tc>
+          <w:tcPr>
+            <w:tcW w:w="1549" w:type="dxa"/>
+          </w:tcPr>
+          <w:p>
+            <w:pPr>
+              <w:rPr>
+                <w:lang w:val="es-ES"/>
+              </w:rPr>
+            </w:pPr>
           </w:p>
         </w:tc>
       </w:tr>
@@ -1678,7 +1564,34 @@
           <w:bCs/>
           <w:lang w:val="es-ES"/>
         </w:rPr>
-        <w:t xml:space="preserve">INTRODUCCION </w:t>
+        <w:t>TERMORESISTENCIA</w:t>
+      </w:r>
+    </w:p>
+    <w:p>
+      <w:pPr>
+        <w:rPr>
+          <w:u w:val="single"/>
+          <w:lang w:val="es-ES"/>
+        </w:rPr>
+      </w:pPr>
+      <w:r>
+        <w:rPr>
+          <w:lang w:val="es-ES"/>
+        </w:rPr>
+        <w:t xml:space="preserve">Son arrollamiento de platino níquel, níquel-hierro o cobre y tungsteno sobre materiales aislante y luego </w:t>
+      </w:r>
+      <w:r>
+        <w:rPr>
+          <w:u w:val="single"/>
+          <w:lang w:val="es-ES"/>
+        </w:rPr>
+        <w:t>encapsulado</w:t>
+      </w:r>
+      <w:r>
+        <w:rPr>
+          <w:lang w:val="es-ES"/>
+        </w:rPr>
+        <w:t>.</w:t>
       </w:r>
     </w:p>
     <w:p>
@@ -1722,6 +1635,134 @@
           <w:lang w:val="es-ES"/>
         </w:rPr>
         <w:t xml:space="preserve"> sensores de temperatura, alta estabilidad mecánica y térmica.</w:t>
+      </w:r>
+    </w:p>
+    <w:p>
+      <w:pPr>
+        <w:rPr>
+          <w:lang w:val="es-ES"/>
+        </w:rPr>
+      </w:pPr>
+      <w:r>
+        <w:rPr>
+          <w:lang w:val="es-ES"/>
+        </w:rPr>
+        <w:t>Consiste en un par de conductores de metales o aleaciones distintas unidas en un extremo (junta de medición) en donde se produce fuerza electromotriz en función de la diferencia de temperatura entre este y el otro extremo (junta de referencia).</w:t>
+      </w:r>
+    </w:p>
+    <w:p>
+      <w:pPr>
+        <w:rPr>
+          <w:lang w:val="es-ES"/>
+        </w:rPr>
+      </w:pPr>
+      <w:r>
+        <w:rPr>
+          <w:lang w:val="es-ES"/>
+        </w:rPr>
+        <w:t xml:space="preserve">Se proveen en </w:t>
+      </w:r>
+      <w:proofErr w:type="gramStart"/>
+      <w:r>
+        <w:rPr>
+          <w:lang w:val="es-ES"/>
+        </w:rPr>
+        <w:t>distinto tipos</w:t>
+      </w:r>
+      <w:proofErr w:type="gramEnd"/>
+      <w:r>
+        <w:rPr>
+          <w:lang w:val="es-ES"/>
+        </w:rPr>
+        <w:t xml:space="preserve"> de blindajes y encapsulados, de acuerdo con el medio donde serán alojadas: hornos, crisoles de fundición, moldes de inyección de plásticos, atmosferas oxidantes, inmersión, vapores, etc. Se ajusta el diseño en cuanto a terminación, en función del trabajo, posición o fijación de estas. </w:t>
+      </w:r>
+    </w:p>
+    <w:p>
+      <w:pPr>
+        <w:rPr>
+          <w:lang w:val="es-ES"/>
+        </w:rPr>
+      </w:pPr>
+      <w:r>
+        <w:rPr>
+          <w:b/>
+          <w:bCs/>
+          <w:lang w:val="es-ES"/>
+        </w:rPr>
+        <w:t>Tipo</w:t>
+      </w:r>
+      <w:r>
+        <w:rPr>
+          <w:lang w:val="es-ES"/>
+        </w:rPr>
+        <w:t xml:space="preserve">: Sistema roscado, con vaina, Bayoneta Hembra, Bayoneta Macho, Vaina con </w:t>
+      </w:r>
+      <w:proofErr w:type="spellStart"/>
+      <w:r>
+        <w:rPr>
+          <w:lang w:val="es-ES"/>
+        </w:rPr>
+        <w:t>Niple</w:t>
+      </w:r>
+      <w:proofErr w:type="spellEnd"/>
+      <w:r>
+        <w:rPr>
+          <w:lang w:val="es-ES"/>
+        </w:rPr>
+        <w:t xml:space="preserve"> Roscado, con Cabezal </w:t>
+      </w:r>
+      <w:proofErr w:type="spellStart"/>
+      <w:proofErr w:type="gramStart"/>
+      <w:r>
+        <w:rPr>
+          <w:lang w:val="es-ES"/>
+        </w:rPr>
+        <w:t>Din</w:t>
+      </w:r>
+      <w:proofErr w:type="spellEnd"/>
+      <w:r>
+        <w:rPr>
+          <w:lang w:val="es-ES"/>
+        </w:rPr>
+        <w:t xml:space="preserve">  y</w:t>
+      </w:r>
+      <w:proofErr w:type="gramEnd"/>
+      <w:r>
+        <w:rPr>
+          <w:lang w:val="es-ES"/>
+        </w:rPr>
+        <w:t xml:space="preserve"> rosca a proceso.</w:t>
+      </w:r>
+    </w:p>
+    <w:p>
+      <w:pPr>
+        <w:rPr>
+          <w:b/>
+          <w:bCs/>
+          <w:u w:val="single"/>
+          <w:lang w:val="es-ES"/>
+        </w:rPr>
+      </w:pPr>
+      <w:r>
+        <w:rPr>
+          <w:b/>
+          <w:bCs/>
+          <w:lang w:val="es-ES"/>
+        </w:rPr>
+        <w:t xml:space="preserve">SENSORES DE TEMPRERATURA  </w:t>
+      </w:r>
+    </w:p>
+    <w:p>
+      <w:pPr>
+        <w:rPr>
+          <w:lang w:val="es-ES"/>
+        </w:rPr>
+      </w:pPr>
+      <w:r>
+        <w:rPr>
+          <w:lang w:val="es-ES"/>
+        </w:rPr>
+        <w:t>Son importante en todo proceso donde sea necesario el control de la temperatura, son los encargados de enviar la señal a los controladores.</w:t>
       </w:r>
     </w:p>
     <w:p>
@@ -1832,7 +1873,7 @@
                 <w:lang w:val="es-ES"/>
               </w:rPr>
               <w:lastRenderedPageBreak/>
-              <w:t>Tipo Cartucho</w:t>
+              <w:t>TIPO CARTUCHO</w:t>
             </w:r>
           </w:p>
           <w:p>
@@ -11023,8 +11064,6 @@
         </w:rPr>
         <w:t>R E S U M E N</w:t>
       </w:r>
-      <w:bookmarkStart w:id="1" w:name="_GoBack"/>
-      <w:bookmarkEnd w:id="1"/>
     </w:p>
     <w:p>
       <w:pPr>
@@ -11220,6 +11259,7 @@
               <w:rPr>
                 <w:bCs/>
                 <w:sz w:val="20"/>
+                <w:highlight w:val="green"/>
                 <w:lang w:val="es-ES"/>
               </w:rPr>
               <w:t>LISTO</w:t>
@@ -11244,6 +11284,7 @@
               <w:rPr>
                 <w:bCs/>
                 <w:sz w:val="20"/>
+                <w:highlight w:val="green"/>
                 <w:lang w:val="es-ES"/>
               </w:rPr>
               <w:t>LISTO</w:t>
@@ -11323,6 +11364,7 @@
               <w:rPr>
                 <w:bCs/>
                 <w:sz w:val="20"/>
+                <w:highlight w:val="green"/>
                 <w:lang w:val="es-ES"/>
               </w:rPr>
               <w:t>LISTO</w:t>
@@ -11347,10 +11389,10 @@
               <w:rPr>
                 <w:bCs/>
                 <w:sz w:val="20"/>
-                <w:highlight w:val="magenta"/>
-                <w:lang w:val="es-ES"/>
-              </w:rPr>
-              <w:t>REVISAR</w:t>
+                <w:highlight w:val="cyan"/>
+                <w:lang w:val="es-ES"/>
+              </w:rPr>
+              <w:t>FALTANTE</w:t>
             </w:r>
           </w:p>
         </w:tc>
@@ -11366,9 +11408,6 @@
           </w:tcPr>
           <w:p>
             <w:pPr>
-              <w:tabs>
-                <w:tab w:val="left" w:pos="1890"/>
-              </w:tabs>
               <w:jc w:val="center"/>
               <w:rPr>
                 <w:b/>
@@ -11395,9 +11434,6 @@
           </w:tcPr>
           <w:p>
             <w:pPr>
-              <w:tabs>
-                <w:tab w:val="left" w:pos="1890"/>
-              </w:tabs>
               <w:jc w:val="center"/>
               <w:rPr>
                 <w:bCs/>
@@ -11411,7 +11447,7 @@
                 <w:sz w:val="20"/>
                 <w:lang w:val="es-ES"/>
               </w:rPr>
-              <w:t>SENSOR DE TEMPERATURA</w:t>
+              <w:t>TERMOCUPLA</w:t>
             </w:r>
           </w:p>
         </w:tc>
@@ -11426,6 +11462,7 @@
               <w:rPr>
                 <w:bCs/>
                 <w:sz w:val="20"/>
+                <w:highlight w:val="yellow"/>
                 <w:lang w:val="es-ES"/>
               </w:rPr>
             </w:pPr>
@@ -11433,6 +11470,7 @@
               <w:rPr>
                 <w:bCs/>
                 <w:sz w:val="20"/>
+                <w:highlight w:val="green"/>
                 <w:lang w:val="es-ES"/>
               </w:rPr>
               <w:t>LISTO</w:t>
@@ -11450,6 +11488,7 @@
               <w:rPr>
                 <w:bCs/>
                 <w:sz w:val="20"/>
+                <w:highlight w:val="yellow"/>
                 <w:lang w:val="es-ES"/>
               </w:rPr>
             </w:pPr>
@@ -11457,10 +11496,10 @@
               <w:rPr>
                 <w:bCs/>
                 <w:sz w:val="20"/>
-                <w:highlight w:val="cyan"/>
-                <w:lang w:val="es-ES"/>
-              </w:rPr>
-              <w:t>FALTANTE</w:t>
+                <w:highlight w:val="green"/>
+                <w:lang w:val="es-ES"/>
+              </w:rPr>
+              <w:t>LISTO</w:t>
             </w:r>
           </w:p>
         </w:tc>
@@ -11476,6 +11515,9 @@
           </w:tcPr>
           <w:p>
             <w:pPr>
+              <w:tabs>
+                <w:tab w:val="left" w:pos="420"/>
+              </w:tabs>
               <w:jc w:val="center"/>
               <w:rPr>
                 <w:b/>
@@ -11502,6 +11544,9 @@
           </w:tcPr>
           <w:p>
             <w:pPr>
+              <w:tabs>
+                <w:tab w:val="left" w:pos="420"/>
+              </w:tabs>
               <w:jc w:val="center"/>
               <w:rPr>
                 <w:bCs/>
@@ -11515,7 +11560,7 @@
                 <w:sz w:val="20"/>
                 <w:lang w:val="es-ES"/>
               </w:rPr>
-              <w:t>TERMOCUPLA</w:t>
+              <w:t>TERMORESISTENCIA</w:t>
             </w:r>
           </w:p>
         </w:tc>
@@ -11537,10 +11582,10 @@
               <w:rPr>
                 <w:bCs/>
                 <w:sz w:val="20"/>
-                <w:highlight w:val="cyan"/>
-                <w:lang w:val="es-ES"/>
-              </w:rPr>
-              <w:t>FALTANTE</w:t>
+                <w:highlight w:val="green"/>
+                <w:lang w:val="es-ES"/>
+              </w:rPr>
+              <w:t>LISTO</w:t>
             </w:r>
           </w:p>
         </w:tc>
@@ -11562,10 +11607,10 @@
               <w:rPr>
                 <w:bCs/>
                 <w:sz w:val="20"/>
-                <w:highlight w:val="cyan"/>
-                <w:lang w:val="es-ES"/>
-              </w:rPr>
-              <w:t>FALTANTE</w:t>
+                <w:highlight w:val="green"/>
+                <w:lang w:val="es-ES"/>
+              </w:rPr>
+              <w:t>LISTO</w:t>
             </w:r>
           </w:p>
         </w:tc>
@@ -11581,117 +11626,6 @@
           </w:tcPr>
           <w:p>
             <w:pPr>
-              <w:tabs>
-                <w:tab w:val="left" w:pos="420"/>
-              </w:tabs>
-              <w:jc w:val="center"/>
-              <w:rPr>
-                <w:b/>
-                <w:bCs/>
-                <w:sz w:val="28"/>
-                <w:lang w:val="es-ES"/>
-              </w:rPr>
-            </w:pPr>
-            <w:r>
-              <w:rPr>
-                <w:b/>
-                <w:bCs/>
-                <w:sz w:val="28"/>
-                <w:lang w:val="es-ES"/>
-              </w:rPr>
-              <w:t>5</w:t>
-            </w:r>
-          </w:p>
-        </w:tc>
-        <w:tc>
-          <w:tcPr>
-            <w:tcW w:w="2977" w:type="dxa"/>
-            <w:vAlign w:val="center"/>
-          </w:tcPr>
-          <w:p>
-            <w:pPr>
-              <w:tabs>
-                <w:tab w:val="left" w:pos="420"/>
-              </w:tabs>
-              <w:jc w:val="center"/>
-              <w:rPr>
-                <w:bCs/>
-                <w:sz w:val="20"/>
-                <w:lang w:val="es-ES"/>
-              </w:rPr>
-            </w:pPr>
-            <w:r>
-              <w:rPr>
-                <w:bCs/>
-                <w:sz w:val="20"/>
-                <w:lang w:val="es-ES"/>
-              </w:rPr>
-              <w:t>TERMORESISTENCIA</w:t>
-            </w:r>
-          </w:p>
-        </w:tc>
-        <w:tc>
-          <w:tcPr>
-            <w:tcW w:w="2563" w:type="dxa"/>
-            <w:vAlign w:val="center"/>
-          </w:tcPr>
-          <w:p>
-            <w:pPr>
-              <w:jc w:val="center"/>
-              <w:rPr>
-                <w:bCs/>
-                <w:sz w:val="20"/>
-                <w:lang w:val="es-ES"/>
-              </w:rPr>
-            </w:pPr>
-            <w:r>
-              <w:rPr>
-                <w:bCs/>
-                <w:sz w:val="20"/>
-                <w:highlight w:val="magenta"/>
-                <w:lang w:val="es-ES"/>
-              </w:rPr>
-              <w:t>REVISAR</w:t>
-            </w:r>
-          </w:p>
-        </w:tc>
-        <w:tc>
-          <w:tcPr>
-            <w:tcW w:w="2108" w:type="dxa"/>
-            <w:vAlign w:val="center"/>
-          </w:tcPr>
-          <w:p>
-            <w:pPr>
-              <w:jc w:val="center"/>
-              <w:rPr>
-                <w:bCs/>
-                <w:sz w:val="20"/>
-                <w:lang w:val="es-ES"/>
-              </w:rPr>
-            </w:pPr>
-            <w:r>
-              <w:rPr>
-                <w:bCs/>
-                <w:sz w:val="20"/>
-                <w:highlight w:val="cyan"/>
-                <w:lang w:val="es-ES"/>
-              </w:rPr>
-              <w:t>FALTANTE</w:t>
-            </w:r>
-          </w:p>
-        </w:tc>
-      </w:tr>
-      <w:tr>
-        <w:trPr>
-          <w:trHeight w:val="567"/>
-        </w:trPr>
-        <w:tc>
-          <w:tcPr>
-            <w:tcW w:w="846" w:type="dxa"/>
-            <w:vAlign w:val="center"/>
-          </w:tcPr>
-          <w:p>
-            <w:pPr>
               <w:jc w:val="center"/>
               <w:rPr>
                 <w:b/>
@@ -11709,7 +11643,7 @@
                 <w:highlight w:val="cyan"/>
                 <w:lang w:val="es-ES"/>
               </w:rPr>
-              <w:t>6</w:t>
+              <w:t>5</w:t>
             </w:r>
           </w:p>
         </w:tc>
@@ -11790,6 +11724,98 @@
         </w:tc>
       </w:tr>
     </w:tbl>
+    <w:p>
+      <w:pPr>
+        <w:rPr>
+          <w:b/>
+          <w:bCs/>
+          <w:lang w:val="es-ES"/>
+        </w:rPr>
+      </w:pPr>
+    </w:p>
+    <w:p>
+      <w:pPr>
+        <w:rPr>
+          <w:b/>
+          <w:bCs/>
+          <w:sz w:val="28"/>
+          <w:lang w:val="es-ES"/>
+        </w:rPr>
+      </w:pPr>
+      <w:r>
+        <w:rPr>
+          <w:b/>
+          <w:bCs/>
+          <w:sz w:val="28"/>
+          <w:lang w:val="es-ES"/>
+        </w:rPr>
+        <w:t>EXTRAS</w:t>
+      </w:r>
+    </w:p>
+    <w:p>
+      <w:pPr>
+        <w:rPr>
+          <w:b/>
+          <w:bCs/>
+          <w:sz w:val="28"/>
+          <w:lang w:val="es-ES"/>
+        </w:rPr>
+      </w:pPr>
+      <w:r>
+        <w:rPr>
+          <w:b/>
+          <w:bCs/>
+          <w:sz w:val="28"/>
+          <w:highlight w:val="cyan"/>
+          <w:lang w:val="es-ES"/>
+        </w:rPr>
+        <w:t xml:space="preserve">Falta: (slogan o texto para abajo del </w:t>
+      </w:r>
+      <w:proofErr w:type="spellStart"/>
+      <w:r>
+        <w:rPr>
+          <w:b/>
+          <w:bCs/>
+          <w:sz w:val="28"/>
+          <w:highlight w:val="cyan"/>
+          <w:lang w:val="es-ES"/>
+        </w:rPr>
+        <w:t>titulo</w:t>
+      </w:r>
+      <w:proofErr w:type="spellEnd"/>
+      <w:r>
+        <w:rPr>
+          <w:b/>
+          <w:bCs/>
+          <w:sz w:val="28"/>
+          <w:highlight w:val="cyan"/>
+          <w:lang w:val="es-ES"/>
+        </w:rPr>
+        <w:t xml:space="preserve">), foto y descripcion de algo de la empresa y si se quiere poner alguna información </w:t>
+      </w:r>
+      <w:proofErr w:type="spellStart"/>
+      <w:r>
+        <w:rPr>
+          <w:b/>
+          <w:bCs/>
+          <w:sz w:val="28"/>
+          <w:highlight w:val="cyan"/>
+          <w:lang w:val="es-ES"/>
+        </w:rPr>
+        <w:t>mas</w:t>
+      </w:r>
+      <w:proofErr w:type="spellEnd"/>
+      <w:r>
+        <w:rPr>
+          <w:b/>
+          <w:bCs/>
+          <w:sz w:val="28"/>
+          <w:highlight w:val="cyan"/>
+          <w:lang w:val="es-ES"/>
+        </w:rPr>
+        <w:t xml:space="preserve"> en contacto</w:t>
+      </w:r>
+    </w:p>
     <w:p>
       <w:pPr>
         <w:rPr>
@@ -11807,6 +11833,104 @@
     </w:sectPr>
   </w:body>
 </w:document>
+</file>
+
+<file path=word/numbering.xml><?xml version="1.0" encoding="utf-8"?>
+<w:numbering xmlns:wpc="http://schemas.microsoft.com/office/word/2010/wordprocessingCanvas" xmlns:cx="http://schemas.microsoft.com/office/drawing/2014/chartex" xmlns:mc="http://schemas.openxmlformats.org/markup-compatibility/2006" xmlns:o="urn:schemas-microsoft-com:office:office" xmlns:r="http://schemas.openxmlformats.org/officeDocument/2006/relationships" xmlns:m="http://schemas.openxmlformats.org/officeDocument/2006/math" xmlns:v="urn:schemas-microsoft-com:vml" xmlns:wp14="http://schemas.microsoft.com/office/word/2010/wordprocessingDrawing" xmlns:wp="http://schemas.openxmlformats.org/drawingml/2006/wordprocessingDrawing" xmlns:w10="urn:schemas-microsoft-com:office:word" xmlns:w="http://schemas.openxmlformats.org/wordprocessingml/2006/main" xmlns:w14="http://schemas.microsoft.com/office/word/2010/wordml" xmlns:w15="http://schemas.microsoft.com/office/word/2012/wordml" xmlns:w16se="http://schemas.microsoft.com/office/word/2015/wordml/symex" xmlns:wpg="http://schemas.microsoft.com/office/word/2010/wordprocessingGroup" xmlns:wpi="http://schemas.microsoft.com/office/word/2010/wordprocessingInk" xmlns:wne="http://schemas.microsoft.com/office/word/2006/wordml" xmlns:wps="http://schemas.microsoft.com/office/word/2010/wordprocessingShape" mc:Ignorable="w14 w15 w16se wp14">
+  <w:abstractNum w:abstractNumId="0" w15:restartNumberingAfterBreak="0">
+    <w:nsid w:val="084D33A7"/>
+    <w:multiLevelType w:val="hybridMultilevel"/>
+    <w:tmpl w:val="D0A86344"/>
+    <w:lvl w:ilvl="0" w:tplc="651C8384">
+      <w:start w:val="1"/>
+      <w:numFmt w:val="decimal"/>
+      <w:lvlText w:val="%1)"/>
+      <w:lvlJc w:val="left"/>
+      <w:pPr>
+        <w:ind w:left="720" w:hanging="360"/>
+      </w:pPr>
+      <w:rPr>
+        <w:rFonts w:hint="default"/>
+        <w:sz w:val="28"/>
+      </w:rPr>
+    </w:lvl>
+    <w:lvl w:ilvl="1" w:tplc="04090019" w:tentative="1">
+      <w:start w:val="1"/>
+      <w:numFmt w:val="lowerLetter"/>
+      <w:lvlText w:val="%2."/>
+      <w:lvlJc w:val="left"/>
+      <w:pPr>
+        <w:ind w:left="1440" w:hanging="360"/>
+      </w:pPr>
+    </w:lvl>
+    <w:lvl w:ilvl="2" w:tplc="0409001B" w:tentative="1">
+      <w:start w:val="1"/>
+      <w:numFmt w:val="lowerRoman"/>
+      <w:lvlText w:val="%3."/>
+      <w:lvlJc w:val="right"/>
+      <w:pPr>
+        <w:ind w:left="2160" w:hanging="180"/>
+      </w:pPr>
+    </w:lvl>
+    <w:lvl w:ilvl="3" w:tplc="0409000F" w:tentative="1">
+      <w:start w:val="1"/>
+      <w:numFmt w:val="decimal"/>
+      <w:lvlText w:val="%4."/>
+      <w:lvlJc w:val="left"/>
+      <w:pPr>
+        <w:ind w:left="2880" w:hanging="360"/>
+      </w:pPr>
+    </w:lvl>
+    <w:lvl w:ilvl="4" w:tplc="04090019" w:tentative="1">
+      <w:start w:val="1"/>
+      <w:numFmt w:val="lowerLetter"/>
+      <w:lvlText w:val="%5."/>
+      <w:lvlJc w:val="left"/>
+      <w:pPr>
+        <w:ind w:left="3600" w:hanging="360"/>
+      </w:pPr>
+    </w:lvl>
+    <w:lvl w:ilvl="5" w:tplc="0409001B" w:tentative="1">
+      <w:start w:val="1"/>
+      <w:numFmt w:val="lowerRoman"/>
+      <w:lvlText w:val="%6."/>
+      <w:lvlJc w:val="right"/>
+      <w:pPr>
+        <w:ind w:left="4320" w:hanging="180"/>
+      </w:pPr>
+    </w:lvl>
+    <w:lvl w:ilvl="6" w:tplc="0409000F" w:tentative="1">
+      <w:start w:val="1"/>
+      <w:numFmt w:val="decimal"/>
+      <w:lvlText w:val="%7."/>
+      <w:lvlJc w:val="left"/>
+      <w:pPr>
+        <w:ind w:left="5040" w:hanging="360"/>
+      </w:pPr>
+    </w:lvl>
+    <w:lvl w:ilvl="7" w:tplc="04090019" w:tentative="1">
+      <w:start w:val="1"/>
+      <w:numFmt w:val="lowerLetter"/>
+      <w:lvlText w:val="%8."/>
+      <w:lvlJc w:val="left"/>
+      <w:pPr>
+        <w:ind w:left="5760" w:hanging="360"/>
+      </w:pPr>
+    </w:lvl>
+    <w:lvl w:ilvl="8" w:tplc="0409001B" w:tentative="1">
+      <w:start w:val="1"/>
+      <w:numFmt w:val="lowerRoman"/>
+      <w:lvlText w:val="%9."/>
+      <w:lvlJc w:val="right"/>
+      <w:pPr>
+        <w:ind w:left="6480" w:hanging="180"/>
+      </w:pPr>
+    </w:lvl>
+  </w:abstractNum>
+  <w:num w:numId="1">
+    <w:abstractNumId w:val="0"/>
+  </w:num>
+</w:numbering>
 </file>
 
 <file path=word/styles.xml><?xml version="1.0" encoding="utf-8"?>
@@ -12202,12 +12326,11 @@
   <w:style w:type="paragraph" w:default="1" w:styleId="Normal">
     <w:name w:val="Normal"/>
     <w:qFormat/>
-    <w:rsid w:val="00B446B6"/>
+    <w:rsid w:val="001B2D14"/>
   </w:style>
   <w:style w:type="character" w:default="1" w:styleId="Fuentedeprrafopredeter">
     <w:name w:val="Default Paragraph Font"/>
     <w:uiPriority w:val="1"/>
-    <w:semiHidden/>
     <w:unhideWhenUsed/>
   </w:style>
   <w:style w:type="table" w:default="1" w:styleId="Tablanormal">
@@ -12249,6 +12372,17 @@
         <w:insideV w:val="single" w:sz="4" w:space="0" w:color="auto"/>
       </w:tblBorders>
     </w:tblPr>
+  </w:style>
+  <w:style w:type="paragraph" w:styleId="Prrafodelista">
+    <w:name w:val="List Paragraph"/>
+    <w:basedOn w:val="Normal"/>
+    <w:uiPriority w:val="34"/>
+    <w:qFormat/>
+    <w:rsid w:val="000562E1"/>
+    <w:pPr>
+      <w:ind w:left="720"/>
+      <w:contextualSpacing/>
+    </w:pPr>
   </w:style>
 </w:styles>
 </file>

</xml_diff>